<commit_message>
Casos de Uso corretos agora
</commit_message>
<xml_diff>
--- a/Requisitos/CasosDeUso/CasosDeUsoDifoccus ProduçõesSprint01.docx
+++ b/Requisitos/CasosDeUso/CasosDeUsoDifoccus ProduçõesSprint01.docx
@@ -49,8 +49,6 @@
                 <w:b/>
               </w:rPr>
             </w:pPr>
-            <w:bookmarkStart w:id="0" w:name="_GoBack"/>
-            <w:bookmarkEnd w:id="0"/>
             <w:r>
               <w:rPr>
                 <w:b/>
@@ -2565,7 +2563,13 @@
               <w:ind w:left="0"/>
             </w:pPr>
             <w:r>
-              <w:t>P3. Ator clica no botão “Visualizar” ao lado do funcionário escolhido para exibição de todas as informações pertencentes deste funcionário;</w:t>
+              <w:t xml:space="preserve">P3. Ator clica no botão “Visualizar” ao lado do funcionário escolhido para exibição de todas as informações </w:t>
+            </w:r>
+            <w:r>
+              <w:t>do mesmo</w:t>
+            </w:r>
+            <w:r>
+              <w:t>;</w:t>
             </w:r>
           </w:p>
         </w:tc>
@@ -3505,19 +3509,7 @@
               <w:ind w:left="0"/>
             </w:pPr>
             <w:r>
-              <w:t xml:space="preserve">P1. Ator escolhe a opção </w:t>
-            </w:r>
-            <w:r>
-              <w:t>“F</w:t>
-            </w:r>
-            <w:r>
-              <w:t>uncionário</w:t>
-            </w:r>
-            <w:r>
-              <w:t>s</w:t>
-            </w:r>
-            <w:r>
-              <w:t>”;</w:t>
+              <w:t>P1. Ator escolhe a opção “Funcionários”;</w:t>
             </w:r>
           </w:p>
           <w:p>
@@ -3526,10 +3518,7 @@
               <w:ind w:left="0"/>
             </w:pPr>
             <w:r>
-              <w:t>P2</w:t>
-            </w:r>
-            <w:r>
-              <w:t>. Ator informa os parâmetros de filtragem de busca e clica em “Pesquisar”;</w:t>
+              <w:t>P2. Ator informa os parâmetros de filtragem de busca;</w:t>
             </w:r>
           </w:p>
           <w:p>
@@ -3538,10 +3527,7 @@
               <w:ind w:left="0"/>
             </w:pPr>
             <w:r>
-              <w:t>P3</w:t>
-            </w:r>
-            <w:r>
-              <w:t>. Sistema consulta a base de dados para verificar os registros que correspondam aos parâmetros de busca informados pelo ator;</w:t>
+              <w:t>P3. Sistema consulta a base de dados para verificar os registros que correspondam aos parâmetros de busca informados pelo ator;</w:t>
             </w:r>
           </w:p>
           <w:p>
@@ -3550,10 +3536,13 @@
               <w:ind w:left="0"/>
             </w:pPr>
             <w:r>
-              <w:t>P4</w:t>
-            </w:r>
-            <w:r>
-              <w:t>. Sistema lista apenas os funcionários encontrados na busca do passo anterior.</w:t>
+              <w:t xml:space="preserve">P4. Sistema lista apenas os </w:t>
+            </w:r>
+            <w:r>
+              <w:t xml:space="preserve">funcionários </w:t>
+            </w:r>
+            <w:r>
+              <w:t>encontrados de acordo com os parâmetros digitados no P2.</w:t>
             </w:r>
           </w:p>
         </w:tc>
@@ -3689,7 +3678,7 @@
           </w:tcPr>
           <w:p>
             <w:r>
-              <w:t>Uma mensagem aparece no browser indicando que a listagem está filtrada de acordo com os parâmetros selecionados pelo ator.</w:t>
+              <w:t>O sistema retorna uma lista com os funcionários filtrados de acordo com a escolha do ator.</w:t>
             </w:r>
           </w:p>
         </w:tc>
@@ -6085,7 +6074,7 @@
               <w:rPr>
                 <w:iCs/>
               </w:rPr>
-              <w:t>16</w:t>
+              <w:t>10</w:t>
             </w:r>
             <w:r>
               <w:rPr>
@@ -6100,7 +6089,7 @@
               <w:t xml:space="preserve"> </w:t>
             </w:r>
             <w:r>
-              <w:t>formandos</w:t>
+              <w:t>contratos</w:t>
             </w:r>
           </w:p>
         </w:tc>
@@ -6162,25 +6151,25 @@
               <w:t xml:space="preserve">Disponibiliza a listagem dos </w:t>
             </w:r>
             <w:r>
-              <w:t xml:space="preserve">formandos cadastrados, a partir </w:t>
+              <w:t xml:space="preserve">contratos cadastrados, a partir </w:t>
             </w:r>
             <w:r>
               <w:t xml:space="preserve">da qual é possível escolher um </w:t>
             </w:r>
             <w:r>
-              <w:t xml:space="preserve">formando específico para </w:t>
-            </w:r>
-            <w:r>
-              <w:t>alteração de informações ou para exc</w:t>
-            </w:r>
-            <w:r>
-              <w:t xml:space="preserve">lusão de seu registro </w:t>
+              <w:t xml:space="preserve">contrato específico para </w:t>
+            </w:r>
+            <w:r>
+              <w:t>alteração de informações ou</w:t>
+            </w:r>
+            <w:r>
+              <w:t xml:space="preserve"> para exclusão de seu registro </w:t>
             </w:r>
             <w:r>
               <w:t xml:space="preserve">do cadastro de </w:t>
             </w:r>
             <w:r>
-              <w:t>formandos</w:t>
+              <w:t>contratos</w:t>
             </w:r>
             <w:r>
               <w:t>.</w:t>
@@ -6361,10 +6350,10 @@
               <w:ind w:left="0"/>
             </w:pPr>
             <w:r>
-              <w:t>P1. Ator escolhe a opção “F</w:t>
-            </w:r>
-            <w:r>
-              <w:t>ormandos</w:t>
+              <w:t>P1. Ator escolhe a opção “</w:t>
+            </w:r>
+            <w:r>
+              <w:t>Contratos</w:t>
             </w:r>
             <w:r>
               <w:t>”.</w:t>
@@ -6376,10 +6365,10 @@
               <w:ind w:left="0"/>
             </w:pPr>
             <w:r>
-              <w:t>P2. Sistema exibe uma tela contendo a listagem de f</w:t>
-            </w:r>
-            <w:r>
-              <w:t>ormandos</w:t>
+              <w:t xml:space="preserve">P2. Sistema exibe uma tela contendo a listagem de </w:t>
+            </w:r>
+            <w:r>
+              <w:t>contratos</w:t>
             </w:r>
             <w:r>
               <w:t xml:space="preserve"> e as opções de gerenciamento: os botões “Cadastrar”, “Buscar”, “Gerar relatório” e “Voltar”. Para cada f</w:t>
@@ -6506,10 +6495,10 @@
               <w:t xml:space="preserve">sistema retornará ao usuário a listagem de </w:t>
             </w:r>
             <w:r>
-              <w:t>formandos</w:t>
-            </w:r>
-            <w:r>
-              <w:t xml:space="preserve"> cadastrados.</w:t>
+              <w:t xml:space="preserve">contratos </w:t>
+            </w:r>
+            <w:r>
+              <w:t>cadastrados.</w:t>
             </w:r>
           </w:p>
         </w:tc>
@@ -6565,37 +6554,37 @@
           </w:tcPr>
           <w:p>
             <w:r>
-              <w:t>Os funcionários do setor diretoria podem cadastrar, listar, visualizar, editar e excluir formandos no sistema.</w:t>
-            </w:r>
-          </w:p>
-          <w:p>
-            <w:r>
-              <w:t>Os funcionários do setor recepção podem listar, visualizar e editar formandos no sistema.</w:t>
-            </w:r>
-          </w:p>
-          <w:p>
-            <w:r>
-              <w:t>Os funcionários do setor vídeo podem listar e visualizar formandos no sistema.</w:t>
-            </w:r>
-          </w:p>
-          <w:p>
-            <w:r>
-              <w:t>Os funcionários do setor produção podem cadastrar, listar, visualizar, editar e excluir formandos no sistema.</w:t>
-            </w:r>
-          </w:p>
-          <w:p>
-            <w:r>
-              <w:t>Os funcionários do setor vendas podem listar, visualizar e editar formandos no sistema.</w:t>
-            </w:r>
-          </w:p>
-          <w:p>
-            <w:r>
-              <w:t>Os funcionários do setor fotografia podem listar e visualizar formandos no sistema.</w:t>
-            </w:r>
-          </w:p>
-          <w:p>
-            <w:r>
-              <w:t>Os funcionários do setor cobrança podem listar, visualizar e editar formandos no sistema.</w:t>
+              <w:t>Os funcionários do setor diretoria podem cadastrar, listar, visualizar, editar e excluir contratos no sistema.</w:t>
+            </w:r>
+          </w:p>
+          <w:p>
+            <w:r>
+              <w:t>Os funcionários do setor recepção podem listar, visualizar e editar contratos no sistema.</w:t>
+            </w:r>
+          </w:p>
+          <w:p>
+            <w:r>
+              <w:t>Os funcionários do setor vídeo podem listar e visualizar contratos no sistema.</w:t>
+            </w:r>
+          </w:p>
+          <w:p>
+            <w:r>
+              <w:t>Os funcionários do setor produção podem cadastrar, listar, visualizar, editar e excluir contratos no sistema.</w:t>
+            </w:r>
+          </w:p>
+          <w:p>
+            <w:r>
+              <w:t>Os funcionários do setor vendas podem listar, visualizar e editar contratos no sistema.</w:t>
+            </w:r>
+          </w:p>
+          <w:p>
+            <w:r>
+              <w:t>Os funcionários do setor fotografia podem listar e visualizar contratos no sistema.</w:t>
+            </w:r>
+          </w:p>
+          <w:p>
+            <w:r>
+              <w:t>Os funcionários do setor cobrança podem listar e visualizar contratos no sistema.</w:t>
             </w:r>
           </w:p>
         </w:tc>
@@ -6894,10 +6883,10 @@
           </w:p>
           <w:p>
             <w:r>
-              <w:t>a) Incluir o fluxo de eventos do caso de uso “Cadastrar f</w:t>
-            </w:r>
-            <w:r>
-              <w:t>ormando</w:t>
+              <w:t xml:space="preserve">a) Incluir o fluxo de eventos do caso de uso “Cadastrar </w:t>
+            </w:r>
+            <w:r>
+              <w:t>contrato</w:t>
             </w:r>
             <w:r>
               <w:t>”;</w:t>
@@ -6910,10 +6899,10 @@
           </w:p>
           <w:p>
             <w:r>
-              <w:t>a) Incluir o fluxo de eventos do caso de uso “Visualizar f</w:t>
-            </w:r>
-            <w:r>
-              <w:t>ormando</w:t>
+              <w:t xml:space="preserve">a) Incluir o fluxo de eventos do caso de uso “Visualizar </w:t>
+            </w:r>
+            <w:r>
+              <w:t>contrato</w:t>
             </w:r>
             <w:r>
               <w:t>”;</w:t>
@@ -6926,10 +6915,10 @@
           </w:p>
           <w:p>
             <w:r>
-              <w:t>b) Incluir o fluxo de eventos do caso de uso “Buscar f</w:t>
-            </w:r>
-            <w:r>
-              <w:t>ormando</w:t>
+              <w:t xml:space="preserve">b) Incluir o fluxo de eventos do caso de uso “Buscar </w:t>
+            </w:r>
+            <w:r>
+              <w:t>contrato</w:t>
             </w:r>
             <w:r>
               <w:t>”;</w:t>
@@ -6942,10 +6931,10 @@
           </w:p>
           <w:p>
             <w:r>
-              <w:t>c) Incluir o fluxo de eventos do caso de uso “Gerar relatório de f</w:t>
-            </w:r>
-            <w:r>
-              <w:t>ormandos</w:t>
+              <w:t xml:space="preserve">c) Incluir o fluxo de eventos do caso de uso “Gerar relatório de </w:t>
+            </w:r>
+            <w:r>
+              <w:t>contratos</w:t>
             </w:r>
             <w:r>
               <w:t>”;</w:t>
@@ -6959,10 +6948,10 @@
           </w:p>
           <w:p>
             <w:r>
-              <w:t>d) Incluir o fluxo de eventos do caso de uso “Editar f</w:t>
-            </w:r>
-            <w:r>
-              <w:t>ormando</w:t>
+              <w:t xml:space="preserve">d) Incluir o fluxo de eventos do caso de uso “Editar </w:t>
+            </w:r>
+            <w:r>
+              <w:t>contrato</w:t>
             </w:r>
             <w:r>
               <w:t>”;</w:t>
@@ -6975,10 +6964,10 @@
           </w:p>
           <w:p>
             <w:r>
-              <w:t>e) Incluir o fluxo de eventos do caso de uso “Excluir f</w:t>
-            </w:r>
-            <w:r>
-              <w:t>ormando</w:t>
+              <w:t xml:space="preserve">e) Incluir o fluxo de eventos do caso de uso “Excluir </w:t>
+            </w:r>
+            <w:r>
+              <w:t>contrato</w:t>
             </w:r>
             <w:r>
               <w:t>”;</w:t>
@@ -7136,7 +7125,7 @@
               <w:rPr>
                 <w:iCs/>
               </w:rPr>
-              <w:t>17</w:t>
+              <w:t>11</w:t>
             </w:r>
             <w:r>
               <w:rPr>
@@ -7145,10 +7134,10 @@
               <w:t xml:space="preserve"> - </w:t>
             </w:r>
             <w:r>
-              <w:t>Cadastrar f</w:t>
-            </w:r>
-            <w:r>
-              <w:t>ormando</w:t>
+              <w:t xml:space="preserve">Cadastrar </w:t>
+            </w:r>
+            <w:r>
+              <w:t>contrato</w:t>
             </w:r>
           </w:p>
         </w:tc>
@@ -7210,16 +7199,16 @@
               <w:t xml:space="preserve">Realiza a inserção de um novo registro de </w:t>
             </w:r>
             <w:r>
-              <w:t xml:space="preserve">formando no </w:t>
-            </w:r>
-            <w:r>
-              <w:t>banco de dado</w:t>
-            </w:r>
-            <w:r>
-              <w:t xml:space="preserve">s do sistema, armazenando suas </w:t>
-            </w:r>
-            <w:r>
-              <w:t>informações pessoais.</w:t>
+              <w:t xml:space="preserve">contrato no </w:t>
+            </w:r>
+            <w:r>
+              <w:t>banco de dados do sistema, armazenando s</w:t>
+            </w:r>
+            <w:r>
+              <w:t>eus detalhes</w:t>
+            </w:r>
+            <w:r>
+              <w:t>.</w:t>
             </w:r>
           </w:p>
         </w:tc>
@@ -7400,7 +7389,7 @@
               <w:t>P1. Ator escolhe a opção “</w:t>
             </w:r>
             <w:r>
-              <w:t>Formandos</w:t>
+              <w:t>Contrato</w:t>
             </w:r>
             <w:r>
               <w:t>”.</w:t>
@@ -7412,10 +7401,10 @@
               <w:ind w:left="0"/>
             </w:pPr>
             <w:r>
-              <w:t>P2. Ator escolhe a opção “Cadastrar f</w:t>
-            </w:r>
-            <w:r>
-              <w:t>ormando</w:t>
+              <w:t xml:space="preserve">P2. Ator escolhe a opção “Cadastrar </w:t>
+            </w:r>
+            <w:r>
+              <w:t>contrato</w:t>
             </w:r>
             <w:r>
               <w:t>”;</w:t>
@@ -7442,10 +7431,10 @@
               <w:ind w:left="0"/>
             </w:pPr>
             <w:r>
-              <w:t>P4. Ator informa os dados pessoais do f</w:t>
-            </w:r>
-            <w:r>
-              <w:t>ormando</w:t>
+              <w:t xml:space="preserve">P4. Ator informa os dados pessoais do </w:t>
+            </w:r>
+            <w:r>
+              <w:t>contrato</w:t>
             </w:r>
             <w:r>
               <w:t xml:space="preserve"> a ser cadastrado;</w:t>
@@ -7493,10 +7482,10 @@
               <w:ind w:left="0"/>
             </w:pPr>
             <w:r>
-              <w:t>P9. Sistema retorna ao fluxo de eventos do caso de uso “Listar f</w:t>
-            </w:r>
-            <w:r>
-              <w:t>ormandos</w:t>
+              <w:t xml:space="preserve">P9. Sistema retorna ao fluxo de eventos do caso de uso “Listar </w:t>
+            </w:r>
+            <w:r>
+              <w:t>contratos</w:t>
             </w:r>
             <w:r>
               <w:t>”.</w:t>
@@ -7560,10 +7549,10 @@
           </w:p>
           <w:p>
             <w:r>
-              <w:t>a) O sistema retorna ao fluxo de eventos do caso de uso “Listar f</w:t>
-            </w:r>
-            <w:r>
-              <w:t>ormandos</w:t>
+              <w:t xml:space="preserve">a) O sistema retorna ao fluxo de eventos do caso de uso “Listar </w:t>
+            </w:r>
+            <w:r>
+              <w:t>contratos</w:t>
             </w:r>
             <w:r>
               <w:t>”.</w:t>
@@ -7632,10 +7621,10 @@
           </w:tcPr>
           <w:p>
             <w:r>
-              <w:t>Haverá um novo f</w:t>
-            </w:r>
-            <w:r>
-              <w:t>ormando</w:t>
+              <w:t xml:space="preserve">Haverá um novo </w:t>
+            </w:r>
+            <w:r>
+              <w:t>contrato</w:t>
             </w:r>
             <w:r>
               <w:t xml:space="preserve"> cadastrado no sistema.</w:t>
@@ -7694,18 +7683,12 @@
           </w:tcPr>
           <w:p>
             <w:r>
-              <w:t>Os funcionários do setor diretoria podem cadastrar, visualizar, editar e excluir f</w:t>
-            </w:r>
-            <w:r>
-              <w:t>ormandos</w:t>
-            </w:r>
-            <w:r>
-              <w:t xml:space="preserve"> no sistema.</w:t>
-            </w:r>
-          </w:p>
-          <w:p>
-            <w:r>
-              <w:t>Os funcionários do setor produção podem cadastrar, listar, visualizar, editar e excluir formandos no sistema.</w:t>
+              <w:t>Os funcionários do setor diretoria podem cadastrar, listar, visualizar, editar e excluir contratos no sistema.</w:t>
+            </w:r>
+          </w:p>
+          <w:p>
+            <w:r>
+              <w:t>Os funcionários do setor produção podem cadastrar, listar, visualizar, editar e excluir contratos no sistema.</w:t>
             </w:r>
           </w:p>
         </w:tc>
@@ -7968,49 +7951,50 @@
                 <w:iCs/>
                 <w:szCs w:val="20"/>
               </w:rPr>
-              <w:t>Nome</w:t>
-            </w:r>
-            <w:r>
+              <w:t>Status: campo de escolha única;</w:t>
+            </w:r>
+          </w:p>
+          <w:p>
+            <w:pPr>
               <w:rPr>
                 <w:iCs/>
                 <w:szCs w:val="20"/>
               </w:rPr>
-              <w:t xml:space="preserve">: </w:t>
-            </w:r>
-            <w:r>
-              <w:t>campo alfabético;</w:t>
-            </w:r>
-          </w:p>
-          <w:p>
-            <w:pPr>
+            </w:pPr>
+            <w:r>
               <w:rPr>
                 <w:iCs/>
                 <w:szCs w:val="20"/>
               </w:rPr>
-            </w:pPr>
-            <w:r>
+              <w:t xml:space="preserve">Curso e universidade: </w:t>
+            </w:r>
+            <w:r>
+              <w:t>campo alfabético;</w:t>
+            </w:r>
+          </w:p>
+          <w:p>
+            <w:pPr>
               <w:rPr>
                 <w:iCs/>
                 <w:szCs w:val="20"/>
               </w:rPr>
-              <w:t>E</w:t>
-            </w:r>
+            </w:pPr>
             <w:r>
               <w:rPr>
                 <w:iCs/>
                 <w:szCs w:val="20"/>
               </w:rPr>
-              <w:t>stado civil</w:t>
+              <w:t xml:space="preserve">Semestre: </w:t>
+            </w:r>
+            <w:r>
+              <w:t xml:space="preserve">campo </w:t>
             </w:r>
             <w:r>
               <w:rPr>
                 <w:iCs/>
                 <w:szCs w:val="20"/>
               </w:rPr>
-              <w:t xml:space="preserve">: </w:t>
-            </w:r>
-            <w:r>
-              <w:t>campo alfabético;</w:t>
+              <w:t>alfanumérico;</w:t>
             </w:r>
           </w:p>
           <w:p>
@@ -8025,89 +8009,88 @@
                 <w:iCs/>
                 <w:szCs w:val="20"/>
               </w:rPr>
-              <w:t>E</w:t>
-            </w:r>
-            <w:r>
+              <w:t>Data: Campo de seleção de data;</w:t>
+            </w:r>
+          </w:p>
+          <w:p>
+            <w:pPr>
               <w:rPr>
                 <w:iCs/>
                 <w:szCs w:val="20"/>
               </w:rPr>
-              <w:t>ndereço</w:t>
-            </w:r>
+            </w:pPr>
             <w:r>
               <w:rPr>
                 <w:iCs/>
                 <w:szCs w:val="20"/>
               </w:rPr>
-              <w:t xml:space="preserve">: </w:t>
-            </w:r>
-            <w:r>
-              <w:t xml:space="preserve">campo </w:t>
-            </w:r>
-            <w:r>
+              <w:t>Horário: Campo de seleção de horário;</w:t>
+            </w:r>
+          </w:p>
+          <w:p>
+            <w:pPr>
               <w:rPr>
                 <w:iCs/>
                 <w:szCs w:val="20"/>
               </w:rPr>
-              <w:t>alfanumérico;</w:t>
-            </w:r>
-          </w:p>
-          <w:p>
-            <w:pPr>
+            </w:pPr>
+            <w:r>
               <w:rPr>
                 <w:iCs/>
                 <w:szCs w:val="20"/>
               </w:rPr>
-            </w:pPr>
+              <w:t>Senha de a</w:t>
+            </w:r>
             <w:r>
               <w:rPr>
                 <w:iCs/>
                 <w:szCs w:val="20"/>
               </w:rPr>
-              <w:t>B</w:t>
-            </w:r>
-            <w:r>
+              <w:t>cesso à loja virtual: campo alfanumérico;</w:t>
+            </w:r>
+          </w:p>
+          <w:p>
+            <w:pPr>
               <w:rPr>
                 <w:iCs/>
                 <w:szCs w:val="20"/>
               </w:rPr>
-              <w:t>airro</w:t>
-            </w:r>
+            </w:pPr>
             <w:r>
               <w:rPr>
                 <w:iCs/>
                 <w:szCs w:val="20"/>
               </w:rPr>
-              <w:t>: campo alfanumérico;</w:t>
-            </w:r>
-          </w:p>
-          <w:p>
-            <w:pPr>
+              <w:t>Quantidade</w:t>
+            </w:r>
+            <w:r>
               <w:rPr>
                 <w:iCs/>
                 <w:szCs w:val="20"/>
               </w:rPr>
-            </w:pPr>
-            <w:r>
+              <w:t xml:space="preserve"> de cobertura de festas: campo numérico;</w:t>
+            </w:r>
+          </w:p>
+          <w:p>
+            <w:pPr>
               <w:rPr>
                 <w:iCs/>
                 <w:szCs w:val="20"/>
               </w:rPr>
-              <w:t>C</w:t>
-            </w:r>
+            </w:pPr>
             <w:r>
               <w:rPr>
                 <w:iCs/>
                 <w:szCs w:val="20"/>
               </w:rPr>
-              <w:t>idade</w:t>
+              <w:t>Quantidade</w:t>
             </w:r>
             <w:r>
               <w:rPr>
                 <w:iCs/>
                 <w:szCs w:val="20"/>
               </w:rPr>
-              <w:t>: campo alfanumérico;</w:t>
+              <w:t xml:space="preserve"> de fotos em contrato: campo numérico;</w:t>
             </w:r>
           </w:p>
           <w:p>
@@ -8122,42 +8105,37 @@
                 <w:iCs/>
                 <w:szCs w:val="20"/>
               </w:rPr>
-              <w:t>CPF</w:t>
-            </w:r>
-            <w:r>
+              <w:t>Prova de toga: campo booleano;</w:t>
+            </w:r>
+          </w:p>
+          <w:p>
+            <w:pPr>
               <w:rPr>
                 <w:iCs/>
                 <w:szCs w:val="20"/>
               </w:rPr>
-              <w:t xml:space="preserve">: </w:t>
-            </w:r>
-            <w:r>
-              <w:t>campo numérico, com 11 dígitos;</w:t>
-            </w:r>
-          </w:p>
-          <w:p>
-            <w:pPr>
+            </w:pPr>
+            <w:r>
               <w:rPr>
                 <w:iCs/>
                 <w:szCs w:val="20"/>
               </w:rPr>
-            </w:pPr>
-            <w:r>
+              <w:t>Teaser: campo booleano;</w:t>
+            </w:r>
+          </w:p>
+          <w:p>
+            <w:pPr>
               <w:rPr>
                 <w:iCs/>
                 <w:szCs w:val="20"/>
               </w:rPr>
-              <w:t>Telefone</w:t>
-            </w:r>
+            </w:pPr>
             <w:r>
               <w:rPr>
                 <w:iCs/>
                 <w:szCs w:val="20"/>
               </w:rPr>
-              <w:t xml:space="preserve">: </w:t>
-            </w:r>
-            <w:r>
-              <w:t>campo numérico;</w:t>
+              <w:t>Crédito fotográfico: campo numérico;</w:t>
             </w:r>
           </w:p>
           <w:p>
@@ -8172,195 +8150,90 @@
                 <w:iCs/>
                 <w:szCs w:val="20"/>
               </w:rPr>
-              <w:t>E</w:t>
+              <w:t>Mídia</w:t>
             </w:r>
             <w:r>
               <w:rPr>
                 <w:iCs/>
                 <w:szCs w:val="20"/>
               </w:rPr>
-              <w:t>-mail</w:t>
-            </w:r>
-            <w:r>
+              <w:t xml:space="preserve"> de vídeo: Campo de seleção de múltipla escolha;</w:t>
+            </w:r>
+          </w:p>
+          <w:p>
+            <w:pPr>
               <w:rPr>
                 <w:iCs/>
                 <w:szCs w:val="20"/>
               </w:rPr>
-              <w:t>: campo alfanumérico;</w:t>
-            </w:r>
-          </w:p>
-          <w:p>
-            <w:pPr>
+            </w:pPr>
+            <w:r>
               <w:rPr>
                 <w:iCs/>
                 <w:szCs w:val="20"/>
               </w:rPr>
-            </w:pPr>
-            <w:r>
+              <w:t>Fotos liberadas: campo booleano;</w:t>
+            </w:r>
+          </w:p>
+          <w:p>
+            <w:pPr>
               <w:rPr>
                 <w:iCs/>
                 <w:szCs w:val="20"/>
               </w:rPr>
-              <w:t>C</w:t>
-            </w:r>
+            </w:pPr>
             <w:r>
               <w:rPr>
                 <w:iCs/>
                 <w:szCs w:val="20"/>
               </w:rPr>
-              <w:t>ontrato</w:t>
-            </w:r>
-            <w:r>
+              <w:lastRenderedPageBreak/>
+              <w:t>Valor total: campo numérico;</w:t>
+            </w:r>
+          </w:p>
+          <w:p>
+            <w:pPr>
               <w:rPr>
                 <w:iCs/>
                 <w:szCs w:val="20"/>
               </w:rPr>
-              <w:t>: lista dos contratos cadastrados no sistema;</w:t>
-            </w:r>
-          </w:p>
-          <w:p>
-            <w:pPr>
+            </w:pPr>
+            <w:r>
               <w:rPr>
                 <w:iCs/>
                 <w:szCs w:val="20"/>
               </w:rPr>
-            </w:pPr>
-            <w:r>
+              <w:t>Valor à vista: campo numérico;</w:t>
+            </w:r>
+          </w:p>
+          <w:p>
+            <w:pPr>
               <w:rPr>
                 <w:iCs/>
                 <w:szCs w:val="20"/>
               </w:rPr>
-              <w:t>C</w:t>
-            </w:r>
+            </w:pPr>
             <w:r>
               <w:rPr>
                 <w:iCs/>
                 <w:szCs w:val="20"/>
               </w:rPr>
-              <w:t>omissão</w:t>
-            </w:r>
+              <w:t>Valor por formando: campo numérico;</w:t>
+            </w:r>
+          </w:p>
+          <w:p>
+            <w:pPr>
+              <w:rPr>
+                <w:sz w:val="32"/>
+                <w:u w:val="single"/>
+              </w:rPr>
+            </w:pPr>
             <w:r>
               <w:rPr>
                 <w:iCs/>
                 <w:szCs w:val="20"/>
               </w:rPr>
-              <w:t>: campo booleano;</w:t>
-            </w:r>
-          </w:p>
-          <w:p>
-            <w:pPr>
-              <w:rPr>
-                <w:iCs/>
-                <w:szCs w:val="20"/>
-              </w:rPr>
-            </w:pPr>
-            <w:r>
-              <w:rPr>
-                <w:iCs/>
-                <w:szCs w:val="20"/>
-              </w:rPr>
-              <w:t>V</w:t>
-            </w:r>
-            <w:r>
-              <w:rPr>
-                <w:iCs/>
-                <w:szCs w:val="20"/>
-              </w:rPr>
-              <w:t>alor a pagar</w:t>
-            </w:r>
-            <w:r>
-              <w:rPr>
-                <w:iCs/>
-                <w:szCs w:val="20"/>
-              </w:rPr>
-              <w:t>: campo numérico;</w:t>
-            </w:r>
-          </w:p>
-          <w:p>
-            <w:pPr>
-              <w:rPr>
-                <w:iCs/>
-                <w:szCs w:val="20"/>
-              </w:rPr>
-            </w:pPr>
-            <w:r>
-              <w:rPr>
-                <w:iCs/>
-                <w:szCs w:val="20"/>
-              </w:rPr>
-              <w:t>V</w:t>
-            </w:r>
-            <w:r>
-              <w:rPr>
-                <w:iCs/>
-                <w:szCs w:val="20"/>
-              </w:rPr>
-              <w:t>alor pago</w:t>
-            </w:r>
-            <w:r>
-              <w:rPr>
-                <w:iCs/>
-                <w:szCs w:val="20"/>
-              </w:rPr>
-              <w:t>: campo numérico;</w:t>
-            </w:r>
-          </w:p>
-          <w:p>
-            <w:pPr>
-              <w:rPr>
-                <w:iCs/>
-                <w:szCs w:val="20"/>
-              </w:rPr>
-            </w:pPr>
-            <w:r>
-              <w:rPr>
-                <w:iCs/>
-                <w:szCs w:val="20"/>
-              </w:rPr>
-              <w:lastRenderedPageBreak/>
-              <w:t>V</w:t>
-            </w:r>
-            <w:r>
-              <w:rPr>
-                <w:iCs/>
-                <w:szCs w:val="20"/>
-              </w:rPr>
-              <w:t>alor em aberto</w:t>
-            </w:r>
-            <w:r>
-              <w:rPr>
-                <w:iCs/>
-                <w:szCs w:val="20"/>
-              </w:rPr>
-              <w:t>: campo numérico;</w:t>
-            </w:r>
-          </w:p>
-          <w:p>
-            <w:pPr>
-              <w:rPr>
-                <w:sz w:val="32"/>
-              </w:rPr>
-            </w:pPr>
-            <w:r>
-              <w:rPr>
-                <w:iCs/>
-                <w:szCs w:val="20"/>
-              </w:rPr>
-              <w:t>R</w:t>
-            </w:r>
-            <w:r>
-              <w:rPr>
-                <w:iCs/>
-                <w:szCs w:val="20"/>
-              </w:rPr>
-              <w:t>etirada da mídia de vídeo</w:t>
-            </w:r>
-            <w:r>
-              <w:rPr>
-                <w:iCs/>
-                <w:szCs w:val="20"/>
-              </w:rPr>
-              <w:t>: campo booleano.</w:t>
+              <w:t>Observações: campo alfanumérico.</w:t>
             </w:r>
           </w:p>
         </w:tc>
@@ -8571,31 +8444,10 @@
               <w:rPr>
                 <w:iCs/>
               </w:rPr>
-              <w:t>018</w:t>
-            </w:r>
-            <w:r>
-              <w:rPr>
-                <w:iCs/>
-              </w:rPr>
-              <w:t xml:space="preserve"> </w:t>
-            </w:r>
-            <w:r>
-              <w:rPr>
-                <w:iCs/>
-              </w:rPr>
-              <w:t>–</w:t>
-            </w:r>
-            <w:r>
-              <w:rPr>
-                <w:iCs/>
-              </w:rPr>
-              <w:t xml:space="preserve"> </w:t>
-            </w:r>
-            <w:r>
-              <w:t>Visualizar</w:t>
-            </w:r>
-            <w:r>
-              <w:t xml:space="preserve"> formando</w:t>
+              <w:t xml:space="preserve">012 - </w:t>
+            </w:r>
+            <w:r>
+              <w:t>Visualizar contrato</w:t>
             </w:r>
           </w:p>
         </w:tc>
@@ -8654,7 +8506,7 @@
               <w:pStyle w:val="Default"/>
             </w:pPr>
             <w:r>
-              <w:t>Permite a exibição dos detalhes das informações referentes a cada formando.</w:t>
+              <w:t>Permite a exibição dos detalhes das informações referentes a cada contrato.</w:t>
             </w:r>
           </w:p>
         </w:tc>
@@ -8829,10 +8681,10 @@
               <w:ind w:left="0"/>
             </w:pPr>
             <w:r>
-              <w:t>P1. Ator escolhe a opção “F</w:t>
-            </w:r>
-            <w:r>
-              <w:t>ormandos</w:t>
+              <w:t>P1. Ator escolhe a opção “</w:t>
+            </w:r>
+            <w:r>
+              <w:t>Contratos</w:t>
             </w:r>
             <w:r>
               <w:t>”;</w:t>
@@ -8844,10 +8696,13 @@
               <w:ind w:left="0"/>
             </w:pPr>
             <w:r>
-              <w:t>P2. Sistema retorna com a lista de f</w:t>
-            </w:r>
-            <w:r>
-              <w:t xml:space="preserve">ormandos </w:t>
+              <w:t xml:space="preserve">P2. Sistema retorna com a lista de </w:t>
+            </w:r>
+            <w:r>
+              <w:t>contratos</w:t>
+            </w:r>
+            <w:r>
+              <w:t xml:space="preserve"> </w:t>
             </w:r>
             <w:r>
               <w:t>cadastrados no sistema;</w:t>
@@ -8859,16 +8714,16 @@
               <w:ind w:left="0"/>
             </w:pPr>
             <w:r>
-              <w:t>P3. Ator clica no botão “Visualizar” ao lado do f</w:t>
-            </w:r>
-            <w:r>
-              <w:t>ormando</w:t>
-            </w:r>
-            <w:r>
-              <w:t xml:space="preserve"> escolhido para exibição de todas as informações pertencentes deste </w:t>
-            </w:r>
-            <w:r>
-              <w:t>formando</w:t>
+              <w:t xml:space="preserve">P3. Ator clica no botão “Visualizar” ao lado do </w:t>
+            </w:r>
+            <w:r>
+              <w:t>contrato</w:t>
+            </w:r>
+            <w:r>
+              <w:t xml:space="preserve"> escolhido para exibição de todas as informações</w:t>
+            </w:r>
+            <w:r>
+              <w:t xml:space="preserve"> do mesmo</w:t>
             </w:r>
             <w:r>
               <w:t>;</w:t>
@@ -8983,10 +8838,10 @@
           </w:tcPr>
           <w:p>
             <w:r>
-              <w:t>Sistema retorna uma tela com os detalhes do f</w:t>
-            </w:r>
-            <w:r>
-              <w:t xml:space="preserve">ormando </w:t>
+              <w:t xml:space="preserve">Sistema retorna uma tela com os detalhes do </w:t>
+            </w:r>
+            <w:r>
+              <w:t xml:space="preserve">contrato </w:t>
             </w:r>
             <w:r>
               <w:t>escolhido.</w:t>
@@ -9045,37 +8900,37 @@
           </w:tcPr>
           <w:p>
             <w:r>
-              <w:t>Os funcionários do setor diretoria podem cadastrar, listar, visualizar, editar e excluir formandos no sistema.</w:t>
-            </w:r>
-          </w:p>
-          <w:p>
-            <w:r>
-              <w:t>Os funcionários do setor recepção podem listar, visualizar e editar formandos no sistema.</w:t>
-            </w:r>
-          </w:p>
-          <w:p>
-            <w:r>
-              <w:t>Os funcionários do setor vídeo podem listar e visualizar formandos no sistema.</w:t>
-            </w:r>
-          </w:p>
-          <w:p>
-            <w:r>
-              <w:t>Os funcionários do setor produção podem cadastrar, listar, visualizar, editar e excluir formandos no sistema.</w:t>
-            </w:r>
-          </w:p>
-          <w:p>
-            <w:r>
-              <w:t>Os funcionários do setor vendas podem listar, visualizar e editar formandos no sistema.</w:t>
-            </w:r>
-          </w:p>
-          <w:p>
-            <w:r>
-              <w:t>Os funcionários do setor fotografia podem listar e visualizar formandos no sistema.</w:t>
-            </w:r>
-          </w:p>
-          <w:p>
-            <w:r>
-              <w:t>Os funcionários do setor cobrança podem listar, visualizar e editar formandos no sistema.</w:t>
+              <w:t>Os funcionários do setor diretoria podem cadastrar, listar, visualizar, editar e excluir contratos no sistema.</w:t>
+            </w:r>
+          </w:p>
+          <w:p>
+            <w:r>
+              <w:t>Os funcionários do setor recepção podem listar, visualizar e editar contratos no sistema.</w:t>
+            </w:r>
+          </w:p>
+          <w:p>
+            <w:r>
+              <w:t>Os funcionários do setor vídeo podem listar e visualizar contratos no sistema.</w:t>
+            </w:r>
+          </w:p>
+          <w:p>
+            <w:r>
+              <w:t>Os funcionários do setor produção podem cadastrar, listar, visualizar, editar e excluir contratos no sistema.</w:t>
+            </w:r>
+          </w:p>
+          <w:p>
+            <w:r>
+              <w:t>Os funcionários do setor vendas podem listar, visualizar e editar contratos no sistema.</w:t>
+            </w:r>
+          </w:p>
+          <w:p>
+            <w:r>
+              <w:t>Os funcionários do setor fotografia podem listar e visualizar contratos no sistema.</w:t>
+            </w:r>
+          </w:p>
+          <w:p>
+            <w:r>
+              <w:t>Os funcionários do setor cobrança podem listar e visualizar contratos no sistema.</w:t>
             </w:r>
           </w:p>
         </w:tc>
@@ -9553,19 +9408,25 @@
               <w:rPr>
                 <w:iCs/>
               </w:rPr>
-              <w:t>19</w:t>
+              <w:t>1</w:t>
             </w:r>
             <w:r>
               <w:rPr>
                 <w:iCs/>
               </w:rPr>
+              <w:t>3</w:t>
+            </w:r>
+            <w:r>
+              <w:rPr>
+                <w:iCs/>
+              </w:rPr>
               <w:t xml:space="preserve"> - </w:t>
             </w:r>
             <w:r>
               <w:t xml:space="preserve">Buscar </w:t>
             </w:r>
             <w:r>
-              <w:t>formando</w:t>
+              <w:t>contrato</w:t>
             </w:r>
           </w:p>
         </w:tc>
@@ -9630,7 +9491,7 @@
               <w:t xml:space="preserve">Permite a busca de um </w:t>
             </w:r>
             <w:r>
-              <w:t xml:space="preserve">formando específico pelo </w:t>
+              <w:t xml:space="preserve">contrato específico pelo </w:t>
             </w:r>
             <w:r>
               <w:t xml:space="preserve">fornecimento </w:t>
@@ -9817,10 +9678,10 @@
               <w:ind w:left="0"/>
             </w:pPr>
             <w:r>
-              <w:t>P1. Ator escolhe a opção “F</w:t>
-            </w:r>
-            <w:r>
-              <w:t>ormandos</w:t>
+              <w:t>P1. Ator escolhe a opção “</w:t>
+            </w:r>
+            <w:r>
+              <w:t>Contratos</w:t>
             </w:r>
             <w:r>
               <w:t>”;</w:t>
@@ -9832,7 +9693,7 @@
               <w:ind w:left="0"/>
             </w:pPr>
             <w:r>
-              <w:t>P2. Ator informa os parâmetros de filtragem de busca e clica em “Pesquisar”;</w:t>
+              <w:t>P2. Ator informa os parâmetros de filtragem de busca;</w:t>
             </w:r>
           </w:p>
           <w:p>
@@ -9850,95 +9711,101 @@
               <w:ind w:left="0"/>
             </w:pPr>
             <w:r>
-              <w:t>P4. Sistema lista apenas os f</w:t>
+              <w:t xml:space="preserve">P4. Sistema lista apenas os </w:t>
+            </w:r>
+            <w:r>
+              <w:t>contratos</w:t>
+            </w:r>
+            <w:r>
+              <w:t xml:space="preserve"> encontrados </w:t>
+            </w:r>
+            <w:r>
+              <w:t>de acordo com os parâmetros digitados no P2</w:t>
+            </w:r>
+            <w:r>
+              <w:t>.</w:t>
+            </w:r>
+          </w:p>
+        </w:tc>
+      </w:tr>
+      <w:tr>
+        <w:trPr>
+          <w:trHeight w:val="567"/>
+          <w:jc w:val="center"/>
+        </w:trPr>
+        <w:tc>
+          <w:tcPr>
+            <w:tcW w:w="3178" w:type="dxa"/>
+            <w:tcBorders>
+              <w:top w:val="single" w:sz="4" w:space="0" w:color="00000A"/>
+              <w:left w:val="single" w:sz="4" w:space="0" w:color="00000A"/>
+              <w:bottom w:val="single" w:sz="4" w:space="0" w:color="00000A"/>
+              <w:right w:val="single" w:sz="4" w:space="0" w:color="00000A"/>
+            </w:tcBorders>
+            <w:shd w:val="clear" w:color="auto" w:fill="CCCCCC"/>
+            <w:tcMar>
+              <w:left w:w="98" w:type="dxa"/>
+            </w:tcMar>
+            <w:vAlign w:val="center"/>
+          </w:tcPr>
+          <w:p>
+            <w:pPr>
+              <w:rPr>
+                <w:b/>
+              </w:rPr>
+            </w:pPr>
+            <w:r>
+              <w:rPr>
+                <w:b/>
+              </w:rPr>
+              <w:t>Fluxo Alternativo</w:t>
+            </w:r>
+          </w:p>
+        </w:tc>
+        <w:tc>
+          <w:tcPr>
+            <w:tcW w:w="5797" w:type="dxa"/>
+            <w:tcBorders>
+              <w:top w:val="single" w:sz="4" w:space="0" w:color="00000A"/>
+              <w:left w:val="single" w:sz="4" w:space="0" w:color="00000A"/>
+              <w:bottom w:val="single" w:sz="4" w:space="0" w:color="00000A"/>
+              <w:right w:val="single" w:sz="4" w:space="0" w:color="00000A"/>
+            </w:tcBorders>
+            <w:shd w:val="clear" w:color="auto" w:fill="FFFFFF"/>
+            <w:tcMar>
+              <w:left w:w="98" w:type="dxa"/>
+            </w:tcMar>
+            <w:vAlign w:val="center"/>
+          </w:tcPr>
+          <w:p>
+            <w:r>
+              <w:t>FA1. No P2, se o ator informa parâmetros onde a busca não retorna nenhuma lista:</w:t>
+            </w:r>
+          </w:p>
+          <w:p>
+            <w:r>
+              <w:t>a) Sistema exibe uma mensagem “Não foram encontrados f</w:t>
             </w:r>
             <w:r>
               <w:t>ormandos</w:t>
             </w:r>
             <w:r>
-              <w:t xml:space="preserve"> encontrados na busca do passo anterior.</w:t>
-            </w:r>
-          </w:p>
-        </w:tc>
-      </w:tr>
-      <w:tr>
-        <w:trPr>
-          <w:trHeight w:val="567"/>
-          <w:jc w:val="center"/>
-        </w:trPr>
-        <w:tc>
-          <w:tcPr>
-            <w:tcW w:w="3178" w:type="dxa"/>
-            <w:tcBorders>
-              <w:top w:val="single" w:sz="4" w:space="0" w:color="00000A"/>
-              <w:left w:val="single" w:sz="4" w:space="0" w:color="00000A"/>
-              <w:bottom w:val="single" w:sz="4" w:space="0" w:color="00000A"/>
-              <w:right w:val="single" w:sz="4" w:space="0" w:color="00000A"/>
-            </w:tcBorders>
-            <w:shd w:val="clear" w:color="auto" w:fill="CCCCCC"/>
-            <w:tcMar>
-              <w:left w:w="98" w:type="dxa"/>
-            </w:tcMar>
-            <w:vAlign w:val="center"/>
-          </w:tcPr>
-          <w:p>
-            <w:pPr>
-              <w:rPr>
-                <w:b/>
-              </w:rPr>
-            </w:pPr>
-            <w:r>
-              <w:rPr>
-                <w:b/>
-              </w:rPr>
-              <w:t>Fluxo Alternativo</w:t>
-            </w:r>
-          </w:p>
-        </w:tc>
-        <w:tc>
-          <w:tcPr>
-            <w:tcW w:w="5797" w:type="dxa"/>
-            <w:tcBorders>
-              <w:top w:val="single" w:sz="4" w:space="0" w:color="00000A"/>
-              <w:left w:val="single" w:sz="4" w:space="0" w:color="00000A"/>
-              <w:bottom w:val="single" w:sz="4" w:space="0" w:color="00000A"/>
-              <w:right w:val="single" w:sz="4" w:space="0" w:color="00000A"/>
-            </w:tcBorders>
-            <w:shd w:val="clear" w:color="auto" w:fill="FFFFFF"/>
-            <w:tcMar>
-              <w:left w:w="98" w:type="dxa"/>
-            </w:tcMar>
-            <w:vAlign w:val="center"/>
-          </w:tcPr>
-          <w:p>
-            <w:r>
-              <w:t>FA1. No P2, se o ator informa parâmetros onde a busca não retorna nenhuma lista:</w:t>
-            </w:r>
-          </w:p>
-          <w:p>
-            <w:r>
-              <w:t>a) Sistema exibe uma mensagem “Não foram encontrados f</w:t>
+              <w:t xml:space="preserve"> com os parâmetros solicitados.”</w:t>
+            </w:r>
+          </w:p>
+          <w:p>
+            <w:r>
+              <w:t>FA2. No P2, se o ator não informa nenhum valor nos parâmetros para busca:</w:t>
+            </w:r>
+          </w:p>
+          <w:p>
+            <w:r>
+              <w:t>a) Sistema exibe uma mensagem “Não foram digitados parâmetros para busca de f</w:t>
             </w:r>
             <w:r>
               <w:t>ormandos</w:t>
             </w:r>
             <w:r>
-              <w:t xml:space="preserve"> com os parâmetros solicitados.”</w:t>
-            </w:r>
-          </w:p>
-          <w:p>
-            <w:r>
-              <w:t>FA2. No P2, se o ator não informa nenhum valor nos parâmetros para busca:</w:t>
-            </w:r>
-          </w:p>
-          <w:p>
-            <w:r>
-              <w:t>a) Sistema exibe uma mensagem “Não foram digitados parâmetros para busca de f</w:t>
-            </w:r>
-            <w:r>
-              <w:t>ormandos</w:t>
-            </w:r>
-            <w:r>
               <w:t>.”</w:t>
             </w:r>
           </w:p>
@@ -9995,7 +9862,13 @@
           </w:tcPr>
           <w:p>
             <w:r>
-              <w:t>Uma mensagem aparece no browser indicando que a listagem está filtrada de acordo com os parâmetros selecionados pelo ator.</w:t>
+              <w:t xml:space="preserve">O sistema retorna uma lista com os </w:t>
+            </w:r>
+            <w:r>
+              <w:t>contratos</w:t>
+            </w:r>
+            <w:r>
+              <w:t xml:space="preserve"> filtrados de acordo com a escolha do ator.</w:t>
             </w:r>
           </w:p>
         </w:tc>
@@ -10051,37 +9924,37 @@
           </w:tcPr>
           <w:p>
             <w:r>
-              <w:t>Os funcionários do setor diretoria podem cadastrar, listar, visualizar, editar e excluir formandos no sistema.</w:t>
-            </w:r>
-          </w:p>
-          <w:p>
-            <w:r>
-              <w:t>Os funcionários do setor recepção podem listar, visualizar e editar formandos no sistema.</w:t>
-            </w:r>
-          </w:p>
-          <w:p>
-            <w:r>
-              <w:t>Os funcionários do setor vídeo podem listar e visualizar formandos no sistema.</w:t>
-            </w:r>
-          </w:p>
-          <w:p>
-            <w:r>
-              <w:t>Os funcionários do setor produção podem cadastrar, listar, visualizar, editar e excluir formandos no sistema.</w:t>
-            </w:r>
-          </w:p>
-          <w:p>
-            <w:r>
-              <w:t>Os funcionários do setor vendas podem listar, visualizar e editar formandos no sistema.</w:t>
-            </w:r>
-          </w:p>
-          <w:p>
-            <w:r>
-              <w:t>Os funcionários do setor fotografia podem listar e visualizar formandos no sistema.</w:t>
-            </w:r>
-          </w:p>
-          <w:p>
-            <w:r>
-              <w:t>Os funcionários do setor cobrança podem listar, visualizar e editar formandos no sistema.</w:t>
+              <w:t>Os funcionários do setor diretoria podem cadastrar, listar, visualizar, editar e excluir contratos no sistema.</w:t>
+            </w:r>
+          </w:p>
+          <w:p>
+            <w:r>
+              <w:t>Os funcionários do setor recepção podem listar, visualizar e editar contratos no sistema.</w:t>
+            </w:r>
+          </w:p>
+          <w:p>
+            <w:r>
+              <w:t>Os funcionários do setor vídeo podem listar e visualizar contratos no sistema.</w:t>
+            </w:r>
+          </w:p>
+          <w:p>
+            <w:r>
+              <w:t>Os funcionários do setor produção podem cadastrar, listar, visualizar, editar e excluir contratos no sistema.</w:t>
+            </w:r>
+          </w:p>
+          <w:p>
+            <w:r>
+              <w:t>Os funcionários do setor vendas podem listar, visualizar e editar contratos no sistema.</w:t>
+            </w:r>
+          </w:p>
+          <w:p>
+            <w:r>
+              <w:t>Os funcionários do setor fotografia podem listar e visualizar contratos no sistema.</w:t>
+            </w:r>
+          </w:p>
+          <w:p>
+            <w:r>
+              <w:t>Os funcionários do setor cobrança podem listar e visualizar contratos no sistema.</w:t>
             </w:r>
           </w:p>
         </w:tc>
@@ -10538,19 +10411,7 @@
               <w:rPr>
                 <w:iCs/>
               </w:rPr>
-              <w:t>20</w:t>
-            </w:r>
-            <w:r>
-              <w:rPr>
-                <w:iCs/>
-              </w:rPr>
-              <w:t xml:space="preserve"> - </w:t>
-            </w:r>
-            <w:r>
-              <w:t>Editar f</w:t>
-            </w:r>
-            <w:r>
-              <w:t>ormando</w:t>
+              <w:t>14 – Editar contrato</w:t>
             </w:r>
           </w:p>
         </w:tc>
@@ -10609,10 +10470,10 @@
               <w:pStyle w:val="Default"/>
             </w:pPr>
             <w:r>
-              <w:t xml:space="preserve">Permite a alteração de uma ou mais informações de </w:t>
-            </w:r>
-            <w:r>
-              <w:t xml:space="preserve">um formando que já esteja </w:t>
+              <w:t>Permite a alteração de</w:t>
+            </w:r>
+            <w:r>
+              <w:t xml:space="preserve"> uma ou mais informações de um contrato que já esteja </w:t>
             </w:r>
             <w:r>
               <w:t>cadastrado no sistema.</w:t>
@@ -10671,7 +10532,13 @@
           </w:tcPr>
           <w:p>
             <w:r>
-              <w:t>Funcionários do setor diretoria, recepção, produção, vendas ou cobrança.</w:t>
+              <w:t xml:space="preserve">Funcionários do setor diretoria, recepção, produção, </w:t>
+            </w:r>
+            <w:r>
+              <w:t>ou vendas</w:t>
+            </w:r>
+            <w:r>
+              <w:t>.</w:t>
             </w:r>
           </w:p>
         </w:tc>
@@ -10733,10 +10600,10 @@
               <w:t>como funcionário do</w:t>
             </w:r>
             <w:r>
-              <w:t xml:space="preserve">s setores </w:t>
-            </w:r>
-            <w:r>
-              <w:t>diretoria, recepção, produção, vendas ou cobrança.</w:t>
+              <w:t>s setores</w:t>
+            </w:r>
+            <w:r>
+              <w:t xml:space="preserve"> diretoria, recepção, produção ou vendas.</w:t>
             </w:r>
           </w:p>
         </w:tc>
@@ -10796,10 +10663,10 @@
               <w:ind w:left="0"/>
             </w:pPr>
             <w:r>
-              <w:t>P1. Ator clica em “F</w:t>
-            </w:r>
-            <w:r>
-              <w:t>ormandos</w:t>
+              <w:t>P1. Ator clica em “</w:t>
+            </w:r>
+            <w:r>
+              <w:t>Contratos</w:t>
             </w:r>
             <w:r>
               <w:t>”;</w:t>
@@ -10811,10 +10678,10 @@
               <w:ind w:left="0"/>
             </w:pPr>
             <w:r>
-              <w:t>P2. Ator clica no botão editar do f</w:t>
-            </w:r>
-            <w:r>
-              <w:t>ormando</w:t>
+              <w:t xml:space="preserve">P2. Ator clica no botão editar do </w:t>
+            </w:r>
+            <w:r>
+              <w:t>contrato</w:t>
             </w:r>
             <w:r>
               <w:t xml:space="preserve"> onde deseja alterar as informações;</w:t>
@@ -10826,10 +10693,10 @@
               <w:ind w:left="0"/>
             </w:pPr>
             <w:r>
-              <w:t>P3. Ator edita as informações do f</w:t>
-            </w:r>
-            <w:r>
-              <w:t>ormando</w:t>
+              <w:t xml:space="preserve">P3. Ator edita as informações do </w:t>
+            </w:r>
+            <w:r>
+              <w:t>contrato</w:t>
             </w:r>
             <w:r>
               <w:t xml:space="preserve"> que deseja alterar e clica no botão “Alterar”;</w:t>
@@ -10841,10 +10708,10 @@
               <w:ind w:left="0"/>
             </w:pPr>
             <w:r>
-              <w:t>P4. O sistema atualiza os dados no registro do f</w:t>
-            </w:r>
-            <w:r>
-              <w:t>ormando</w:t>
+              <w:t xml:space="preserve">P4. O sistema atualiza os dados no registro do </w:t>
+            </w:r>
+            <w:r>
+              <w:t>contrato</w:t>
             </w:r>
             <w:r>
               <w:t>, na base de dados;</w:t>
@@ -10967,16 +10834,16 @@
               <w:t xml:space="preserve">As novas informações fornecidas pelo ator serão atualizadas no registro </w:t>
             </w:r>
             <w:r>
-              <w:t>do f</w:t>
-            </w:r>
-            <w:r>
-              <w:t>ormando</w:t>
-            </w:r>
-            <w:r>
-              <w:t xml:space="preserve"> na base de dados, retornando a tela de f</w:t>
-            </w:r>
-            <w:r>
-              <w:t>ormandos</w:t>
+              <w:t xml:space="preserve">do </w:t>
+            </w:r>
+            <w:r>
+              <w:t>contrato</w:t>
+            </w:r>
+            <w:r>
+              <w:t xml:space="preserve"> na base de dados, retornando a tela de </w:t>
+            </w:r>
+            <w:r>
+              <w:t>contratos</w:t>
             </w:r>
             <w:r>
               <w:t>.</w:t>
@@ -11035,27 +10902,25 @@
           </w:tcPr>
           <w:p>
             <w:r>
-              <w:t>Os funcionários do setor diretoria podem cadastrar, listar, visualizar, editar e excluir formandos no sistema.</w:t>
-            </w:r>
-          </w:p>
-          <w:p>
-            <w:r>
-              <w:t>Os funcionários do setor recepção podem listar, visualizar e editar formandos no sistema.</w:t>
-            </w:r>
-          </w:p>
-          <w:p>
-            <w:r>
-              <w:t>Os funcionários do setor produção podem cadastrar, listar, visualizar, editar e excluir formandos no sistema.</w:t>
-            </w:r>
-          </w:p>
-          <w:p>
-            <w:r>
-              <w:t>Os funcionários do setor vendas podem listar, visualizar e editar formandos no sistema.</w:t>
-            </w:r>
-          </w:p>
-          <w:p>
-            <w:r>
-              <w:t>Os funcionários do setor cobrança podem listar, visualizar e editar formandos no sistema.</w:t>
+              <w:t>Os funcionários do setor diretoria podem cadastrar, listar, visualizar, editar e excluir contratos no sistema.</w:t>
+            </w:r>
+          </w:p>
+          <w:p>
+            <w:r>
+              <w:t>Os funcionários do setor recepção podem listar, visualizar e editar contratos no sistema.</w:t>
+            </w:r>
+          </w:p>
+          <w:p>
+            <w:r>
+              <w:t>Os funcionários do setor produção podem cadastrar, listar, visualizar, editar e excluir contratos no sistema.</w:t>
+            </w:r>
+          </w:p>
+          <w:p>
+            <w:r>
+              <w:t>Os funcionários do setor vendas podem listar, visualizar</w:t>
+            </w:r>
+            <w:r>
+              <w:t xml:space="preserve"> e editar contratos no sistema.</w:t>
             </w:r>
           </w:p>
         </w:tc>
@@ -11297,10 +11162,16 @@
           </w:tcPr>
           <w:p>
             <w:r>
-              <w:t>As validações na alteração de dados dos funcionários são as mesmas listadas na RF0</w:t>
-            </w:r>
-            <w:r>
-              <w:t>17</w:t>
+              <w:t xml:space="preserve">As validações na alteração de dados dos </w:t>
+            </w:r>
+            <w:r>
+              <w:t>contratos</w:t>
+            </w:r>
+            <w:r>
+              <w:t xml:space="preserve"> são as mesmas listadas na RF0</w:t>
+            </w:r>
+            <w:r>
+              <w:t>11</w:t>
             </w:r>
             <w:r>
               <w:t>.</w:t>
@@ -11518,7 +11389,7 @@
               <w:rPr>
                 <w:iCs/>
               </w:rPr>
-              <w:t>21</w:t>
+              <w:t>15</w:t>
             </w:r>
             <w:r>
               <w:rPr>
@@ -11530,13 +11401,13 @@
               <w:rPr>
                 <w:iCs/>
               </w:rPr>
-              <w:t>Excluir f</w:t>
+              <w:t xml:space="preserve">Excluir </w:t>
             </w:r>
             <w:r>
               <w:rPr>
                 <w:iCs/>
               </w:rPr>
-              <w:t>ormando</w:t>
+              <w:t>contrato</w:t>
             </w:r>
           </w:p>
         </w:tc>
@@ -11598,7 +11469,7 @@
               <w:t xml:space="preserve">O registro do </w:t>
             </w:r>
             <w:r>
-              <w:t>funcionário</w:t>
+              <w:t>contrato</w:t>
             </w:r>
             <w:r>
               <w:t xml:space="preserve"> é alt</w:t>
@@ -11794,10 +11665,10 @@
               <w:ind w:left="0"/>
             </w:pPr>
             <w:r>
-              <w:t>P1. Ator clica em “F</w:t>
-            </w:r>
-            <w:r>
-              <w:t>ormandos</w:t>
+              <w:t>P1. Ator clica em “</w:t>
+            </w:r>
+            <w:r>
+              <w:t>Contratos</w:t>
             </w:r>
             <w:r>
               <w:t>”;</w:t>
@@ -11809,10 +11680,13 @@
               <w:ind w:left="0"/>
             </w:pPr>
             <w:r>
-              <w:t>P2; Ator clica na opção “Excluir” do f</w:t>
-            </w:r>
-            <w:r>
-              <w:t xml:space="preserve">ormando </w:t>
+              <w:t xml:space="preserve">P2; Ator clica na opção “Excluir” do </w:t>
+            </w:r>
+            <w:r>
+              <w:t>contrato</w:t>
+            </w:r>
+            <w:r>
+              <w:t xml:space="preserve"> </w:t>
             </w:r>
             <w:r>
               <w:t>desejado;</w:t>
@@ -11824,10 +11698,10 @@
               <w:ind w:left="0"/>
             </w:pPr>
             <w:r>
-              <w:t>P3. Sistema pergunta se o ator realmente deseja excluir o cadastro deste f</w:t>
-            </w:r>
-            <w:r>
-              <w:t>ormando</w:t>
+              <w:t xml:space="preserve">P3. Sistema pergunta se o ator realmente deseja excluir o cadastro deste </w:t>
+            </w:r>
+            <w:r>
+              <w:t>contrato</w:t>
             </w:r>
             <w:r>
               <w:t>;</w:t>
@@ -11848,10 +11722,10 @@
               <w:ind w:left="0"/>
             </w:pPr>
             <w:r>
-              <w:t>P5. Sistema retorna na lista de f</w:t>
-            </w:r>
-            <w:r>
-              <w:t>ormandos</w:t>
+              <w:t xml:space="preserve">P5. Sistema retorna na lista de </w:t>
+            </w:r>
+            <w:r>
+              <w:t>contratos</w:t>
             </w:r>
             <w:r>
               <w:t>.</w:t>
@@ -11915,10 +11789,10 @@
           </w:p>
           <w:p>
             <w:r>
-              <w:t>a) O sistema retorna na lista de f</w:t>
-            </w:r>
-            <w:r>
-              <w:t>ormandos</w:t>
+              <w:t xml:space="preserve">a) O sistema retorna na lista de </w:t>
+            </w:r>
+            <w:r>
+              <w:t>contratos</w:t>
             </w:r>
             <w:r>
               <w:t>.</w:t>
@@ -11977,17 +11851,19 @@
           </w:tcPr>
           <w:p>
             <w:r>
-              <w:t>O f</w:t>
-            </w:r>
-            <w:r>
-              <w:t>ormando</w:t>
-            </w:r>
-            <w:r>
-              <w:t xml:space="preserve"> selecionado é excluído da lista de f</w:t>
-            </w:r>
-            <w:r>
-              <w:t>ormandos</w:t>
-            </w:r>
+              <w:t xml:space="preserve">O </w:t>
+            </w:r>
+            <w:r>
+              <w:t>contrato</w:t>
+            </w:r>
+            <w:r>
+              <w:t xml:space="preserve"> selecionado é excluído da lista de </w:t>
+            </w:r>
+            <w:r>
+              <w:t>contratos</w:t>
+            </w:r>
+            <w:bookmarkStart w:id="0" w:name="_GoBack"/>
+            <w:bookmarkEnd w:id="0"/>
             <w:r>
               <w:t>.</w:t>
             </w:r>
@@ -12045,12 +11921,12 @@
           </w:tcPr>
           <w:p>
             <w:r>
-              <w:t>Os funcionários do setor diretoria podem cadastrar, listar, visualizar, editar e excluir formandos no sistema.</w:t>
-            </w:r>
-          </w:p>
-          <w:p>
-            <w:r>
-              <w:t>Os funcionários do setor produção podem cadastrar, listar, visualizar, editar e excluir formandos no sistema.</w:t>
+              <w:t>Os funcionários do setor diretoria podem cadastrar, listar, visualizar, editar e excluir contratos no sistema.</w:t>
+            </w:r>
+          </w:p>
+          <w:p>
+            <w:r>
+              <w:t>Os funcionários do setor produção podem cadastrar, listar, visualizar, editar e excluir contratos no sistema.</w:t>
             </w:r>
           </w:p>
           <w:p>

</xml_diff>